<commit_message>
Update on DocX - New Table
</commit_message>
<xml_diff>
--- a/B2B.TemplateEngine/DocX/initial.docx
+++ b/B2B.TemplateEngine/DocX/initial.docx
@@ -132,7 +132,7 @@
                   <w:txbxContent>
                     <w:p>
                       <w:pPr>
-                        <w:pStyle w:val="a6"/>
+                        <w:pStyle w:val="ListParagraph"/>
                         <w:numPr>
                           <w:ilvl w:val="0"/>
                           <w:numId w:val="25"/>
@@ -4715,7 +4715,7 @@
                   <w:txbxContent>
                     <w:p>
                       <w:pPr>
-                        <w:pStyle w:val="a6"/>
+                        <w:pStyle w:val="ListParagraph"/>
                         <w:numPr>
                           <w:ilvl w:val="0"/>
                           <w:numId w:val="25"/>
@@ -4812,7 +4812,7 @@
                     </w:p>
                     <w:p>
                       <w:pPr>
-                        <w:pStyle w:val="a6"/>
+                        <w:pStyle w:val="ListParagraph"/>
                         <w:numPr>
                           <w:ilvl w:val="0"/>
                           <w:numId w:val="25"/>
@@ -18188,6 +18188,7 @@
                   <w:docPart w:val="DefaultPlaceholder_-1854013440"/>
                 </w:placeholder>
               </w:sdtPr>
+              <w:sdtEndPr/>
               <w:sdtContent>
                 <w:tc>
                   <w:tcPr>
@@ -18244,6 +18245,7 @@
                   <w:docPart w:val="DefaultPlaceholder_-1854013440"/>
                 </w:placeholder>
               </w:sdtPr>
+              <w:sdtEndPr/>
               <w:sdtContent>
                 <w:tc>
                   <w:tcPr>
@@ -18671,506 +18673,343 @@
         </w:rPr>
       </w:pPr>
     </w:p>
-    <w:tbl>
-      <w:tblPr>
-        <w:tblStyle w:val="TableGrid"/>
-        <w:tblW w:w="10975" w:type="dxa"/>
-        <w:tblInd w:w="-1139" w:type="dxa"/>
-        <w:tblLook w:val="04A0" w:firstRow="1" w:lastRow="0" w:firstColumn="1" w:lastColumn="0" w:noHBand="0" w:noVBand="1"/>
-      </w:tblPr>
-      <w:tblGrid>
-        <w:gridCol w:w="433"/>
-        <w:gridCol w:w="2568"/>
-        <w:gridCol w:w="2909"/>
-        <w:gridCol w:w="2430"/>
-        <w:gridCol w:w="2635"/>
-      </w:tblGrid>
-      <w:tr>
-        <w:trPr>
-          <w:trHeight w:val="264"/>
-        </w:trPr>
-        <w:tc>
-          <w:tcPr>
-            <w:tcW w:w="433" w:type="dxa"/>
-            <w:vAlign w:val="center"/>
-          </w:tcPr>
-          <w:p>
-            <w:pPr>
-              <w:tabs>
-                <w:tab w:val="left" w:pos="1564"/>
-              </w:tabs>
-              <w:jc w:val="center"/>
-              <w:rPr>
-                <w:sz w:val="14"/>
-                <w:szCs w:val="14"/>
-              </w:rPr>
-            </w:pPr>
-            <w:r>
-              <w:rPr>
-                <w:sz w:val="14"/>
-                <w:szCs w:val="14"/>
-              </w:rPr>
-              <w:t>Α/Α</w:t>
-            </w:r>
-          </w:p>
-        </w:tc>
-        <w:tc>
-          <w:tcPr>
-            <w:tcW w:w="2568" w:type="dxa"/>
-            <w:vAlign w:val="center"/>
-          </w:tcPr>
-          <w:p>
-            <w:pPr>
-              <w:tabs>
-                <w:tab w:val="left" w:pos="1564"/>
-              </w:tabs>
-              <w:jc w:val="center"/>
-              <w:rPr>
-                <w:sz w:val="14"/>
-                <w:szCs w:val="14"/>
-              </w:rPr>
-            </w:pPr>
-            <w:r>
-              <w:rPr>
-                <w:sz w:val="14"/>
-                <w:szCs w:val="14"/>
-                <w:lang w:val="en-US"/>
-              </w:rPr>
-              <w:t>SERVICE</w:t>
-            </w:r>
-            <w:r>
-              <w:rPr>
-                <w:sz w:val="14"/>
-                <w:szCs w:val="14"/>
-              </w:rPr>
-              <w:t xml:space="preserve"> </w:t>
-            </w:r>
-            <w:r>
-              <w:rPr>
-                <w:sz w:val="14"/>
-                <w:szCs w:val="14"/>
-                <w:lang w:val="en-US"/>
-              </w:rPr>
-              <w:t>ID</w:t>
-            </w:r>
-          </w:p>
-        </w:tc>
-        <w:tc>
-          <w:tcPr>
-            <w:tcW w:w="2909" w:type="dxa"/>
-            <w:vAlign w:val="center"/>
-          </w:tcPr>
-          <w:p>
-            <w:pPr>
-              <w:tabs>
-                <w:tab w:val="left" w:pos="1564"/>
-              </w:tabs>
-              <w:jc w:val="center"/>
-              <w:rPr>
-                <w:sz w:val="14"/>
-                <w:szCs w:val="14"/>
-              </w:rPr>
-            </w:pPr>
-            <w:r>
-              <w:rPr>
-                <w:sz w:val="14"/>
-                <w:szCs w:val="14"/>
-                <w:lang w:val="en-US"/>
-              </w:rPr>
-              <w:t>NEA</w:t>
-            </w:r>
-            <w:r>
-              <w:rPr>
-                <w:sz w:val="14"/>
-                <w:szCs w:val="14"/>
-              </w:rPr>
-              <w:t xml:space="preserve"> </w:t>
-            </w:r>
-            <w:r>
-              <w:rPr>
-                <w:sz w:val="14"/>
-                <w:szCs w:val="14"/>
-                <w:lang w:val="en-US"/>
-              </w:rPr>
-              <w:t>TA</w:t>
-            </w:r>
-            <w:r>
-              <w:rPr>
-                <w:sz w:val="14"/>
-                <w:szCs w:val="14"/>
-              </w:rPr>
-              <w:t>ΧΥ</w:t>
-            </w:r>
-            <w:r>
-              <w:rPr>
-                <w:sz w:val="14"/>
-                <w:szCs w:val="14"/>
-                <w:lang w:val="en-US"/>
-              </w:rPr>
-              <w:t>THTA</w:t>
-            </w:r>
-          </w:p>
-        </w:tc>
-        <w:tc>
-          <w:tcPr>
-            <w:tcW w:w="2430" w:type="dxa"/>
-            <w:vAlign w:val="center"/>
-          </w:tcPr>
-          <w:p>
-            <w:pPr>
-              <w:tabs>
-                <w:tab w:val="left" w:pos="1564"/>
-              </w:tabs>
-              <w:jc w:val="center"/>
-              <w:rPr>
-                <w:sz w:val="14"/>
-                <w:szCs w:val="14"/>
-              </w:rPr>
-            </w:pPr>
-            <w:r>
-              <w:rPr>
-                <w:sz w:val="14"/>
-                <w:szCs w:val="14"/>
-              </w:rPr>
-              <w:t>ΤΕΛΟΣ ΜΕΤΑΒΟΛΗΣ</w:t>
-            </w:r>
-          </w:p>
-        </w:tc>
-        <w:tc>
-          <w:tcPr>
-            <w:tcW w:w="2635" w:type="dxa"/>
-            <w:vAlign w:val="center"/>
-          </w:tcPr>
-          <w:p>
-            <w:pPr>
-              <w:tabs>
-                <w:tab w:val="left" w:pos="1564"/>
-              </w:tabs>
-              <w:jc w:val="center"/>
-              <w:rPr>
-                <w:sz w:val="14"/>
-                <w:szCs w:val="14"/>
-              </w:rPr>
-            </w:pPr>
-            <w:r>
-              <w:rPr>
-                <w:sz w:val="14"/>
-                <w:szCs w:val="14"/>
-              </w:rPr>
-              <w:t xml:space="preserve">ΜΗΝΙΑΙΟ ΤΕΛΟΣ </w:t>
-            </w:r>
-          </w:p>
-        </w:tc>
-      </w:tr>
-      <w:tr>
-        <w:trPr>
-          <w:trHeight w:val="248"/>
-        </w:trPr>
-        <w:tc>
-          <w:tcPr>
-            <w:tcW w:w="433" w:type="dxa"/>
-            <w:vAlign w:val="center"/>
-          </w:tcPr>
-          <w:p>
-            <w:pPr>
-              <w:tabs>
-                <w:tab w:val="left" w:pos="1564"/>
-              </w:tabs>
-              <w:jc w:val="center"/>
-              <w:rPr>
-                <w:sz w:val="14"/>
-                <w:szCs w:val="14"/>
-              </w:rPr>
-            </w:pPr>
-            <w:r>
-              <w:rPr>
-                <w:sz w:val="14"/>
-                <w:szCs w:val="14"/>
-              </w:rPr>
-              <w:t>1</w:t>
-            </w:r>
-          </w:p>
-        </w:tc>
-        <w:tc>
-          <w:tcPr>
-            <w:tcW w:w="2568" w:type="dxa"/>
-            <w:vAlign w:val="center"/>
-          </w:tcPr>
-          <w:p>
-            <w:pPr>
-              <w:tabs>
-                <w:tab w:val="left" w:pos="1564"/>
-              </w:tabs>
-              <w:jc w:val="center"/>
-              <w:rPr>
-                <w:sz w:val="14"/>
-                <w:szCs w:val="14"/>
-              </w:rPr>
-            </w:pPr>
-          </w:p>
-        </w:tc>
-        <w:tc>
-          <w:tcPr>
-            <w:tcW w:w="2909" w:type="dxa"/>
-            <w:vAlign w:val="center"/>
-          </w:tcPr>
-          <w:p>
-            <w:pPr>
-              <w:tabs>
-                <w:tab w:val="left" w:pos="1564"/>
-              </w:tabs>
-              <w:jc w:val="center"/>
-              <w:rPr>
-                <w:sz w:val="14"/>
-                <w:szCs w:val="14"/>
-              </w:rPr>
-            </w:pPr>
-          </w:p>
-        </w:tc>
-        <w:tc>
-          <w:tcPr>
-            <w:tcW w:w="2430" w:type="dxa"/>
-            <w:vAlign w:val="center"/>
-          </w:tcPr>
-          <w:p>
-            <w:pPr>
-              <w:tabs>
-                <w:tab w:val="left" w:pos="1564"/>
-              </w:tabs>
-              <w:jc w:val="center"/>
-              <w:rPr>
-                <w:sz w:val="14"/>
-                <w:szCs w:val="14"/>
-              </w:rPr>
-            </w:pPr>
-          </w:p>
-        </w:tc>
-        <w:tc>
-          <w:tcPr>
-            <w:tcW w:w="2635" w:type="dxa"/>
-            <w:vAlign w:val="center"/>
-          </w:tcPr>
-          <w:p>
-            <w:pPr>
-              <w:tabs>
-                <w:tab w:val="left" w:pos="1564"/>
-              </w:tabs>
-              <w:jc w:val="center"/>
-              <w:rPr>
-                <w:sz w:val="14"/>
-                <w:szCs w:val="14"/>
-              </w:rPr>
-            </w:pPr>
-          </w:p>
-        </w:tc>
-      </w:tr>
-      <w:tr>
-        <w:trPr>
-          <w:trHeight w:val="264"/>
-        </w:trPr>
-        <w:tc>
-          <w:tcPr>
-            <w:tcW w:w="433" w:type="dxa"/>
-            <w:vAlign w:val="center"/>
-          </w:tcPr>
-          <w:p>
-            <w:pPr>
-              <w:tabs>
-                <w:tab w:val="left" w:pos="1564"/>
-              </w:tabs>
-              <w:jc w:val="center"/>
-              <w:rPr>
-                <w:sz w:val="14"/>
-                <w:szCs w:val="14"/>
-              </w:rPr>
-            </w:pPr>
-            <w:r>
-              <w:rPr>
-                <w:sz w:val="14"/>
-                <w:szCs w:val="14"/>
-              </w:rPr>
-              <w:t>2</w:t>
-            </w:r>
-          </w:p>
-        </w:tc>
-        <w:tc>
-          <w:tcPr>
-            <w:tcW w:w="2568" w:type="dxa"/>
-            <w:vAlign w:val="center"/>
-          </w:tcPr>
-          <w:p>
-            <w:pPr>
-              <w:tabs>
-                <w:tab w:val="left" w:pos="1564"/>
-              </w:tabs>
-              <w:jc w:val="center"/>
-              <w:rPr>
-                <w:sz w:val="14"/>
-                <w:szCs w:val="14"/>
-              </w:rPr>
-            </w:pPr>
-          </w:p>
-        </w:tc>
-        <w:tc>
-          <w:tcPr>
-            <w:tcW w:w="2909" w:type="dxa"/>
-            <w:vAlign w:val="center"/>
-          </w:tcPr>
-          <w:p>
-            <w:pPr>
-              <w:tabs>
-                <w:tab w:val="left" w:pos="1564"/>
-              </w:tabs>
-              <w:jc w:val="center"/>
-              <w:rPr>
-                <w:sz w:val="14"/>
-                <w:szCs w:val="14"/>
-              </w:rPr>
-            </w:pPr>
-          </w:p>
-        </w:tc>
-        <w:tc>
-          <w:tcPr>
-            <w:tcW w:w="2430" w:type="dxa"/>
-            <w:vAlign w:val="center"/>
-          </w:tcPr>
-          <w:p>
-            <w:pPr>
-              <w:tabs>
-                <w:tab w:val="left" w:pos="1564"/>
-              </w:tabs>
-              <w:jc w:val="center"/>
-              <w:rPr>
-                <w:sz w:val="14"/>
-                <w:szCs w:val="14"/>
-              </w:rPr>
-            </w:pPr>
-          </w:p>
-        </w:tc>
-        <w:tc>
-          <w:tcPr>
-            <w:tcW w:w="2635" w:type="dxa"/>
-            <w:vAlign w:val="center"/>
-          </w:tcPr>
-          <w:p>
-            <w:pPr>
-              <w:tabs>
-                <w:tab w:val="left" w:pos="1564"/>
-              </w:tabs>
-              <w:jc w:val="center"/>
-              <w:rPr>
-                <w:sz w:val="14"/>
-                <w:szCs w:val="14"/>
-              </w:rPr>
-            </w:pPr>
-          </w:p>
-        </w:tc>
-      </w:tr>
-      <w:tr>
-        <w:trPr>
-          <w:trHeight w:val="264"/>
-        </w:trPr>
-        <w:tc>
-          <w:tcPr>
-            <w:tcW w:w="433" w:type="dxa"/>
-            <w:vAlign w:val="center"/>
-          </w:tcPr>
-          <w:p>
-            <w:pPr>
-              <w:tabs>
-                <w:tab w:val="left" w:pos="1564"/>
-              </w:tabs>
-              <w:jc w:val="center"/>
-              <w:rPr>
-                <w:sz w:val="14"/>
-                <w:szCs w:val="14"/>
-                <w:lang w:val="en-US"/>
-              </w:rPr>
-            </w:pPr>
-            <w:r>
-              <w:rPr>
-                <w:sz w:val="14"/>
-                <w:szCs w:val="14"/>
-                <w:lang w:val="en-US"/>
-              </w:rPr>
-              <w:t>3</w:t>
-            </w:r>
-          </w:p>
-        </w:tc>
-        <w:tc>
-          <w:tcPr>
-            <w:tcW w:w="2568" w:type="dxa"/>
-            <w:vAlign w:val="center"/>
-          </w:tcPr>
-          <w:p>
-            <w:pPr>
-              <w:tabs>
-                <w:tab w:val="left" w:pos="1564"/>
-              </w:tabs>
-              <w:jc w:val="center"/>
-              <w:rPr>
-                <w:sz w:val="14"/>
-                <w:szCs w:val="14"/>
-              </w:rPr>
-            </w:pPr>
-          </w:p>
-        </w:tc>
-        <w:tc>
-          <w:tcPr>
-            <w:tcW w:w="2909" w:type="dxa"/>
-            <w:vAlign w:val="center"/>
-          </w:tcPr>
-          <w:p>
-            <w:pPr>
-              <w:tabs>
-                <w:tab w:val="left" w:pos="1564"/>
-              </w:tabs>
-              <w:jc w:val="center"/>
-              <w:rPr>
-                <w:sz w:val="14"/>
-                <w:szCs w:val="14"/>
-              </w:rPr>
-            </w:pPr>
-          </w:p>
-        </w:tc>
-        <w:tc>
-          <w:tcPr>
-            <w:tcW w:w="2430" w:type="dxa"/>
-            <w:vAlign w:val="center"/>
-          </w:tcPr>
-          <w:p>
-            <w:pPr>
-              <w:tabs>
-                <w:tab w:val="left" w:pos="1564"/>
-              </w:tabs>
-              <w:jc w:val="center"/>
-              <w:rPr>
-                <w:sz w:val="14"/>
-                <w:szCs w:val="14"/>
-              </w:rPr>
-            </w:pPr>
-          </w:p>
-        </w:tc>
-        <w:tc>
-          <w:tcPr>
-            <w:tcW w:w="2635" w:type="dxa"/>
-            <w:vAlign w:val="center"/>
-          </w:tcPr>
-          <w:p>
-            <w:pPr>
-              <w:tabs>
-                <w:tab w:val="left" w:pos="1564"/>
-              </w:tabs>
-              <w:jc w:val="center"/>
-              <w:rPr>
-                <w:sz w:val="14"/>
-                <w:szCs w:val="14"/>
-              </w:rPr>
-            </w:pPr>
-          </w:p>
-        </w:tc>
-      </w:tr>
-    </w:tbl>
+    <w:sdt>
+      <w:sdtPr>
+        <w:rPr>
+          <w:sz w:val="14"/>
+          <w:szCs w:val="14"/>
+        </w:rPr>
+        <w:alias w:val="Table_Metavoli_Taxythtas"/>
+        <w:tag w:val="Table_Metavoli_Taxythtas"/>
+        <w:id w:val="-72738881"/>
+        <w:placeholder>
+          <w:docPart w:val="DefaultPlaceholder_-1854013440"/>
+        </w:placeholder>
+      </w:sdtPr>
+      <w:sdtContent>
+        <w:tbl>
+          <w:tblPr>
+            <w:tblStyle w:val="TableGrid"/>
+            <w:tblW w:w="10975" w:type="dxa"/>
+            <w:tblInd w:w="-1139" w:type="dxa"/>
+            <w:tblLook w:val="04A0" w:firstRow="1" w:lastRow="0" w:firstColumn="1" w:lastColumn="0" w:noHBand="0" w:noVBand="1"/>
+          </w:tblPr>
+          <w:tblGrid>
+            <w:gridCol w:w="433"/>
+            <w:gridCol w:w="2568"/>
+            <w:gridCol w:w="2909"/>
+            <w:gridCol w:w="2430"/>
+            <w:gridCol w:w="2635"/>
+          </w:tblGrid>
+          <w:tr>
+            <w:trPr>
+              <w:trHeight w:val="264"/>
+            </w:trPr>
+            <w:tc>
+              <w:tcPr>
+                <w:tcW w:w="433" w:type="dxa"/>
+                <w:vAlign w:val="center"/>
+              </w:tcPr>
+              <w:p>
+                <w:pPr>
+                  <w:tabs>
+                    <w:tab w:val="left" w:pos="1564"/>
+                  </w:tabs>
+                  <w:jc w:val="center"/>
+                  <w:rPr>
+                    <w:sz w:val="14"/>
+                    <w:szCs w:val="14"/>
+                  </w:rPr>
+                </w:pPr>
+                <w:r>
+                  <w:rPr>
+                    <w:sz w:val="14"/>
+                    <w:szCs w:val="14"/>
+                  </w:rPr>
+                  <w:t>Α/Α</w:t>
+                </w:r>
+              </w:p>
+            </w:tc>
+            <w:tc>
+              <w:tcPr>
+                <w:tcW w:w="2568" w:type="dxa"/>
+                <w:vAlign w:val="center"/>
+              </w:tcPr>
+              <w:p>
+                <w:pPr>
+                  <w:tabs>
+                    <w:tab w:val="left" w:pos="1564"/>
+                  </w:tabs>
+                  <w:jc w:val="center"/>
+                  <w:rPr>
+                    <w:sz w:val="14"/>
+                    <w:szCs w:val="14"/>
+                  </w:rPr>
+                </w:pPr>
+                <w:r>
+                  <w:rPr>
+                    <w:sz w:val="14"/>
+                    <w:szCs w:val="14"/>
+                    <w:lang w:val="en-US"/>
+                  </w:rPr>
+                  <w:t>SERVICE</w:t>
+                </w:r>
+                <w:r>
+                  <w:rPr>
+                    <w:sz w:val="14"/>
+                    <w:szCs w:val="14"/>
+                  </w:rPr>
+                  <w:t xml:space="preserve"> </w:t>
+                </w:r>
+                <w:r>
+                  <w:rPr>
+                    <w:sz w:val="14"/>
+                    <w:szCs w:val="14"/>
+                    <w:lang w:val="en-US"/>
+                  </w:rPr>
+                  <w:t>ID</w:t>
+                </w:r>
+              </w:p>
+            </w:tc>
+            <w:tc>
+              <w:tcPr>
+                <w:tcW w:w="2909" w:type="dxa"/>
+                <w:vAlign w:val="center"/>
+              </w:tcPr>
+              <w:p>
+                <w:pPr>
+                  <w:tabs>
+                    <w:tab w:val="left" w:pos="1564"/>
+                  </w:tabs>
+                  <w:jc w:val="center"/>
+                  <w:rPr>
+                    <w:sz w:val="14"/>
+                    <w:szCs w:val="14"/>
+                  </w:rPr>
+                </w:pPr>
+                <w:r>
+                  <w:rPr>
+                    <w:sz w:val="14"/>
+                    <w:szCs w:val="14"/>
+                    <w:lang w:val="en-US"/>
+                  </w:rPr>
+                  <w:t>NEA</w:t>
+                </w:r>
+                <w:r>
+                  <w:rPr>
+                    <w:sz w:val="14"/>
+                    <w:szCs w:val="14"/>
+                  </w:rPr>
+                  <w:t xml:space="preserve"> </w:t>
+                </w:r>
+                <w:r>
+                  <w:rPr>
+                    <w:sz w:val="14"/>
+                    <w:szCs w:val="14"/>
+                    <w:lang w:val="en-US"/>
+                  </w:rPr>
+                  <w:t>TA</w:t>
+                </w:r>
+                <w:r>
+                  <w:rPr>
+                    <w:sz w:val="14"/>
+                    <w:szCs w:val="14"/>
+                  </w:rPr>
+                  <w:t>ΧΥ</w:t>
+                </w:r>
+                <w:r>
+                  <w:rPr>
+                    <w:sz w:val="14"/>
+                    <w:szCs w:val="14"/>
+                    <w:lang w:val="en-US"/>
+                  </w:rPr>
+                  <w:t>THTA</w:t>
+                </w:r>
+              </w:p>
+            </w:tc>
+            <w:tc>
+              <w:tcPr>
+                <w:tcW w:w="2430" w:type="dxa"/>
+                <w:vAlign w:val="center"/>
+              </w:tcPr>
+              <w:p>
+                <w:pPr>
+                  <w:tabs>
+                    <w:tab w:val="left" w:pos="1564"/>
+                  </w:tabs>
+                  <w:jc w:val="center"/>
+                  <w:rPr>
+                    <w:sz w:val="14"/>
+                    <w:szCs w:val="14"/>
+                  </w:rPr>
+                </w:pPr>
+                <w:r>
+                  <w:rPr>
+                    <w:sz w:val="14"/>
+                    <w:szCs w:val="14"/>
+                  </w:rPr>
+                  <w:t>ΤΕΛΟΣ ΜΕΤΑΒΟΛΗΣ</w:t>
+                </w:r>
+              </w:p>
+            </w:tc>
+            <w:tc>
+              <w:tcPr>
+                <w:tcW w:w="2635" w:type="dxa"/>
+                <w:vAlign w:val="center"/>
+              </w:tcPr>
+              <w:p>
+                <w:pPr>
+                  <w:tabs>
+                    <w:tab w:val="left" w:pos="1564"/>
+                  </w:tabs>
+                  <w:jc w:val="center"/>
+                  <w:rPr>
+                    <w:sz w:val="14"/>
+                    <w:szCs w:val="14"/>
+                  </w:rPr>
+                </w:pPr>
+                <w:r>
+                  <w:rPr>
+                    <w:sz w:val="14"/>
+                    <w:szCs w:val="14"/>
+                  </w:rPr>
+                  <w:t xml:space="preserve">ΜΗΝΙΑΙΟ ΤΕΛΟΣ </w:t>
+                </w:r>
+              </w:p>
+            </w:tc>
+          </w:tr>
+          <w:tr>
+            <w:trPr>
+              <w:trHeight w:val="248"/>
+            </w:trPr>
+            <w:tc>
+              <w:tcPr>
+                <w:tcW w:w="433" w:type="dxa"/>
+                <w:vAlign w:val="center"/>
+              </w:tcPr>
+              <w:p>
+                <w:pPr>
+                  <w:tabs>
+                    <w:tab w:val="left" w:pos="1564"/>
+                  </w:tabs>
+                  <w:jc w:val="center"/>
+                  <w:rPr>
+                    <w:sz w:val="14"/>
+                    <w:szCs w:val="14"/>
+                  </w:rPr>
+                </w:pPr>
+                <w:r>
+                  <w:rPr>
+                    <w:sz w:val="14"/>
+                    <w:szCs w:val="14"/>
+                  </w:rPr>
+                  <w:t>1</w:t>
+                </w:r>
+              </w:p>
+            </w:tc>
+            <w:sdt>
+              <w:sdtPr>
+                <w:rPr>
+                  <w:sz w:val="14"/>
+                  <w:szCs w:val="14"/>
+                </w:rPr>
+                <w:alias w:val="Table_Metavoli_Taxythtas_ServiceId"/>
+                <w:tag w:val="Table_Metavoli_Taxythtas_ServiceId"/>
+                <w:id w:val="-1120064809"/>
+                <w:placeholder>
+                  <w:docPart w:val="C6B56F7BA7DD471E8B19F917A2808ED1"/>
+                </w:placeholder>
+                <w:showingPlcHdr/>
+              </w:sdtPr>
+              <w:sdtContent>
+                <w:tc>
+                  <w:tcPr>
+                    <w:tcW w:w="2568" w:type="dxa"/>
+                    <w:vAlign w:val="center"/>
+                  </w:tcPr>
+                  <w:p>
+                    <w:pPr>
+                      <w:tabs>
+                        <w:tab w:val="left" w:pos="1564"/>
+                      </w:tabs>
+                      <w:jc w:val="center"/>
+                      <w:rPr>
+                        <w:sz w:val="14"/>
+                        <w:szCs w:val="14"/>
+                        <w:lang w:val="en-US"/>
+                      </w:rPr>
+                    </w:pPr>
+                    <w:r>
+                      <w:rPr>
+                        <w:rStyle w:val="PlaceholderText"/>
+                        <w:lang w:val="en-US"/>
+                      </w:rPr>
+                      <w:t>Click or tap here to enter text.</w:t>
+                    </w:r>
+                  </w:p>
+                </w:tc>
+              </w:sdtContent>
+            </w:sdt>
+            <w:tc>
+              <w:tcPr>
+                <w:tcW w:w="2909" w:type="dxa"/>
+                <w:vAlign w:val="center"/>
+              </w:tcPr>
+              <w:p>
+                <w:pPr>
+                  <w:tabs>
+                    <w:tab w:val="left" w:pos="1564"/>
+                  </w:tabs>
+                  <w:jc w:val="center"/>
+                  <w:rPr>
+                    <w:sz w:val="14"/>
+                    <w:szCs w:val="14"/>
+                    <w:lang w:val="en-US"/>
+                  </w:rPr>
+                </w:pPr>
+              </w:p>
+            </w:tc>
+            <w:tc>
+              <w:tcPr>
+                <w:tcW w:w="2430" w:type="dxa"/>
+                <w:vAlign w:val="center"/>
+              </w:tcPr>
+              <w:p>
+                <w:pPr>
+                  <w:tabs>
+                    <w:tab w:val="left" w:pos="1564"/>
+                  </w:tabs>
+                  <w:jc w:val="center"/>
+                  <w:rPr>
+                    <w:sz w:val="14"/>
+                    <w:szCs w:val="14"/>
+                    <w:lang w:val="en-US"/>
+                  </w:rPr>
+                </w:pPr>
+              </w:p>
+            </w:tc>
+            <w:tc>
+              <w:tcPr>
+                <w:tcW w:w="2635" w:type="dxa"/>
+                <w:vAlign w:val="center"/>
+              </w:tcPr>
+              <w:p>
+                <w:pPr>
+                  <w:tabs>
+                    <w:tab w:val="left" w:pos="1564"/>
+                  </w:tabs>
+                  <w:jc w:val="center"/>
+                  <w:rPr>
+                    <w:sz w:val="14"/>
+                    <w:szCs w:val="14"/>
+                  </w:rPr>
+                </w:pPr>
+              </w:p>
+            </w:tc>
+          </w:tr>
+        </w:tbl>
+      </w:sdtContent>
+    </w:sdt>
     <w:p>
       <w:pPr>
         <w:pStyle w:val="BodyText"/>
@@ -25206,13 +25045,7 @@
           <w:rPr>
             <w:noProof/>
           </w:rPr>
-          <w:t>1</w:t>
-        </w:r>
-        <w:r>
-          <w:rPr>
-            <w:noProof/>
-          </w:rPr>
-          <w:t>0</w:t>
+          <w:t>10</w:t>
         </w:r>
         <w:r>
           <w:fldChar w:fldCharType="end"/>
@@ -25415,7 +25248,7 @@
               <v:stroke joinstyle="miter"/>
               <v:path gradientshapeok="t" o:connecttype="rect"/>
             </v:shapetype>
-            <v:shape id="Πλαίσιο κειμένου 7" o:spid="_x0000_s1028" type="#_x0000_t202" style="position:absolute;margin-left:316.65pt;margin-top:7.2pt;width:189pt;height:35.7pt;z-index:251650048;visibility:visible;mso-wrap-style:square;mso-width-percent:0;mso-height-percent:0;mso-wrap-distance-left:9pt;mso-wrap-distance-top:3.6pt;mso-wrap-distance-right:9pt;mso-wrap-distance-bottom:3.6pt;mso-position-horizontal:absolute;mso-position-horizontal-relative:text;mso-position-vertical:absolute;mso-position-vertical-relative:text;mso-width-percent:0;mso-height-percent:0;mso-width-relative:margin;mso-height-relative:margin;v-text-anchor:top" o:gfxdata="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" stroked="f">
+            <v:shape id="Πλαίσιο κειμένου 7" o:spid="_x0000_s1028" type="#_x0000_t202" style="position:absolute;margin-left:316.65pt;margin-top:7.2pt;width:189pt;height:35.7pt;z-index:251650048;visibility:visible;mso-wrap-style:square;mso-width-percent:0;mso-height-percent:0;mso-wrap-distance-left:9pt;mso-wrap-distance-top:3.6pt;mso-wrap-distance-right:9pt;mso-wrap-distance-bottom:3.6pt;mso-position-horizontal:absolute;mso-position-horizontal-relative:text;mso-position-vertical:absolute;mso-position-vertical-relative:text;mso-width-percent:0;mso-height-percent:0;mso-width-relative:margin;mso-height-relative:margin;v-text-anchor:top" o:gfxdata="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" stroked="f">
               <v:textbox>
                 <w:txbxContent>
                   <w:p>
@@ -30049,11 +29882,41 @@
       <w:docPartBody>
         <w:p>
           <w:pPr>
-            <w:pStyle w:val="461EB7D49DE94B649841B565770ED836"/>
+            <w:pStyle w:val="461EB7D49DE94B649841B565770ED8361"/>
           </w:pPr>
           <w:r>
             <w:rPr>
               <w:rStyle w:val="PlaceholderText"/>
+            </w:rPr>
+            <w:t>Click or tap here to enter text.</w:t>
+          </w:r>
+        </w:p>
+      </w:docPartBody>
+    </w:docPart>
+    <w:docPart>
+      <w:docPartPr>
+        <w:name w:val="C6B56F7BA7DD471E8B19F917A2808ED1"/>
+        <w:category>
+          <w:name w:val="General"/>
+          <w:gallery w:val="placeholder"/>
+        </w:category>
+        <w:types>
+          <w:type w:val="bbPlcHdr"/>
+        </w:types>
+        <w:behaviors>
+          <w:behavior w:val="content"/>
+        </w:behaviors>
+        <w:guid w:val="{8EC4798B-E7D0-49A6-9FDD-1AC94792C30B}"/>
+      </w:docPartPr>
+      <w:docPartBody>
+        <w:p>
+          <w:pPr>
+            <w:pStyle w:val="C6B56F7BA7DD471E8B19F917A2808ED1"/>
+          </w:pPr>
+          <w:r>
+            <w:rPr>
+              <w:rStyle w:val="PlaceholderText"/>
+              <w:lang w:val="en-US"/>
             </w:rPr>
             <w:t>Click or tap here to enter text.</w:t>
           </w:r>
@@ -30164,11 +30027,13 @@
   <w:rsids>
     <w:rsidRoot w:val="00837855"/>
     <w:rsid w:val="00313398"/>
+    <w:rsid w:val="004E61B5"/>
     <w:rsid w:val="006A2013"/>
     <w:rsid w:val="00837855"/>
     <w:rsid w:val="00A55AC6"/>
     <w:rsid w:val="00B83A83"/>
     <w:rsid w:val="00C6148C"/>
+    <w:rsid w:val="00CB150E"/>
   </w:rsids>
   <m:mathPr>
     <m:mathFont m:val="Cambria Math"/>
@@ -30622,7 +30487,7 @@
     <w:basedOn w:val="DefaultParagraphFont"/>
     <w:uiPriority w:val="99"/>
     <w:semiHidden/>
-    <w:rsid w:val="00B83A83"/>
+    <w:rsid w:val="004E61B5"/>
     <w:rPr>
       <w:color w:val="808080"/>
     </w:rPr>
@@ -30639,6 +30504,31 @@
     <w:rPr>
       <w:rFonts w:ascii="Arial" w:eastAsia="Arial" w:hAnsi="Arial" w:cs="Arial"/>
       <w:lang w:bidi="en-US"/>
+    </w:rPr>
+  </w:style>
+  <w:style w:type="paragraph" w:customStyle="1" w:styleId="461EB7D49DE94B649841B565770ED8361">
+    <w:name w:val="461EB7D49DE94B649841B565770ED8361"/>
+    <w:rsid w:val="004E61B5"/>
+    <w:pPr>
+      <w:widowControl w:val="0"/>
+      <w:autoSpaceDE w:val="0"/>
+      <w:autoSpaceDN w:val="0"/>
+      <w:spacing w:after="0" w:line="240" w:lineRule="auto"/>
+    </w:pPr>
+    <w:rPr>
+      <w:rFonts w:ascii="Arial" w:eastAsia="Arial" w:hAnsi="Arial" w:cs="Arial"/>
+      <w:lang w:bidi="en-US"/>
+    </w:rPr>
+  </w:style>
+  <w:style w:type="paragraph" w:customStyle="1" w:styleId="C6B56F7BA7DD471E8B19F917A2808ED1">
+    <w:name w:val="C6B56F7BA7DD471E8B19F917A2808ED1"/>
+    <w:rsid w:val="004E61B5"/>
+    <w:pPr>
+      <w:spacing w:after="200" w:line="276" w:lineRule="auto"/>
+    </w:pPr>
+    <w:rPr>
+      <w:rFonts w:eastAsiaTheme="minorHAnsi"/>
+      <w:lang w:val="el-GR"/>
     </w:rPr>
   </w:style>
 </w:styles>
@@ -30937,9 +30827,7 @@
 </file>
 
 <file path=customXml/item1.xml><?xml version="1.0" encoding="utf-8"?>
-<WrappedLabelHistory xmlns:xsi="http://www.w3.org/2001/XMLSchema-instance" xmlns:xsd="http://www.w3.org/2001/XMLSchema" xmlns="http://www.boldonjames.com/2016/02/Classifier/internal/wrappedLabelHistory">
-  <Value>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</Value>
-</WrappedLabelHistory>
+<sisl xmlns:xsi="http://www.w3.org/2001/XMLSchema-instance" xmlns:xsd="http://www.w3.org/2001/XMLSchema" xmlns="http://www.boldonjames.com/2008/01/sie/internal/label" sislVersion="0" policy="940cbaec-014b-4836-b3eb-3eb0858b1a39" origin="userSelected"/>
 </file>
 
 <file path=customXml/item2.xml><?xml version="1.0" encoding="utf-8"?>
@@ -30947,14 +30835,16 @@
 </file>
 
 <file path=customXml/item3.xml><?xml version="1.0" encoding="utf-8"?>
-<sisl xmlns:xsi="http://www.w3.org/2001/XMLSchema-instance" xmlns:xsd="http://www.w3.org/2001/XMLSchema" xmlns="http://www.boldonjames.com/2008/01/sie/internal/label" sislVersion="0" policy="940cbaec-014b-4836-b3eb-3eb0858b1a39" origin="userSelected"/>
+<WrappedLabelHistory xmlns:xsi="http://www.w3.org/2001/XMLSchema-instance" xmlns:xsd="http://www.w3.org/2001/XMLSchema" xmlns="http://www.boldonjames.com/2016/02/Classifier/internal/wrappedLabelHistory">
+  <Value>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</Value>
+</WrappedLabelHistory>
 </file>
 
 <file path=customXml/itemProps1.xml><?xml version="1.0" encoding="utf-8"?>
-<ds:datastoreItem xmlns:ds="http://schemas.openxmlformats.org/officeDocument/2006/customXml" ds:itemID="{80572C32-00EA-47F0-B385-755FE16D3DD4}">
+<ds:datastoreItem xmlns:ds="http://schemas.openxmlformats.org/officeDocument/2006/customXml" ds:itemID="{1B29975F-2825-4B7A-844A-18E2D53C7FD8}">
   <ds:schemaRefs>
     <ds:schemaRef ds:uri="http://www.w3.org/2001/XMLSchema"/>
-    <ds:schemaRef ds:uri="http://www.boldonjames.com/2016/02/Classifier/internal/wrappedLabelHistory"/>
+    <ds:schemaRef ds:uri="http://www.boldonjames.com/2008/01/sie/internal/label"/>
   </ds:schemaRefs>
 </ds:datastoreItem>
 </file>
@@ -30968,10 +30858,10 @@
 </file>
 
 <file path=customXml/itemProps3.xml><?xml version="1.0" encoding="utf-8"?>
-<ds:datastoreItem xmlns:ds="http://schemas.openxmlformats.org/officeDocument/2006/customXml" ds:itemID="{1B29975F-2825-4B7A-844A-18E2D53C7FD8}">
+<ds:datastoreItem xmlns:ds="http://schemas.openxmlformats.org/officeDocument/2006/customXml" ds:itemID="{80572C32-00EA-47F0-B385-755FE16D3DD4}">
   <ds:schemaRefs>
     <ds:schemaRef ds:uri="http://www.w3.org/2001/XMLSchema"/>
-    <ds:schemaRef ds:uri="http://www.boldonjames.com/2008/01/sie/internal/label"/>
+    <ds:schemaRef ds:uri="http://www.boldonjames.com/2016/02/Classifier/internal/wrappedLabelHistory"/>
   </ds:schemaRefs>
 </ds:datastoreItem>
 </file>
</xml_diff>